<commit_message>
Fixes de ortografia en sprints
</commit_message>
<xml_diff>
--- a/Documentacion/ÍtemSprintsMejora.docx
+++ b/Documentacion/ÍtemSprintsMejora.docx
@@ -12,8 +12,6 @@
           <w:szCs w:val="24"/>
         </w:rPr>
       </w:pPr>
-      <w:bookmarkStart w:id="0" w:name="_GoBack"/>
-      <w:bookmarkEnd w:id="0"/>
       <w:r>
         <w:rPr>
           <w:b/>
@@ -145,23 +143,7 @@
           <w:szCs w:val="24"/>
         </w:rPr>
         <w:tab/>
-        <w:t xml:space="preserve">Desarrollo integrado del </w:t>
-      </w:r>
-      <w:proofErr w:type="spellStart"/>
-      <w:r>
-        <w:rPr>
-          <w:sz w:val="24"/>
-          <w:szCs w:val="24"/>
-        </w:rPr>
-        <w:t>backend</w:t>
-      </w:r>
-      <w:proofErr w:type="spellEnd"/>
-      <w:r>
-        <w:rPr>
-          <w:sz w:val="24"/>
-          <w:szCs w:val="24"/>
-        </w:rPr>
-        <w:t>.</w:t>
+        <w:t>Desarrollo integrado del backend.</w:t>
       </w:r>
     </w:p>
     <w:p>
@@ -307,23 +289,7 @@
           <w:sz w:val="24"/>
           <w:szCs w:val="24"/>
         </w:rPr>
-        <w:t xml:space="preserve">Desarrollo integrado del </w:t>
-      </w:r>
-      <w:proofErr w:type="spellStart"/>
-      <w:r>
-        <w:rPr>
-          <w:sz w:val="24"/>
-          <w:szCs w:val="24"/>
-        </w:rPr>
-        <w:t>backend</w:t>
-      </w:r>
-      <w:proofErr w:type="spellEnd"/>
-      <w:r>
-        <w:rPr>
-          <w:sz w:val="24"/>
-          <w:szCs w:val="24"/>
-        </w:rPr>
-        <w:t>.</w:t>
+        <w:t>Desarrollo integrado del backend.</w:t>
       </w:r>
     </w:p>
     <w:p>
@@ -512,23 +478,7 @@
           <w:szCs w:val="24"/>
         </w:rPr>
         <w:tab/>
-        <w:t xml:space="preserve">Desarrollo integrado del </w:t>
-      </w:r>
-      <w:proofErr w:type="spellStart"/>
-      <w:r>
-        <w:rPr>
-          <w:sz w:val="24"/>
-          <w:szCs w:val="24"/>
-        </w:rPr>
-        <w:t>backend</w:t>
-      </w:r>
-      <w:proofErr w:type="spellEnd"/>
-      <w:r>
-        <w:rPr>
-          <w:sz w:val="24"/>
-          <w:szCs w:val="24"/>
-        </w:rPr>
-        <w:t>.</w:t>
+        <w:t>Desarrollo integrado del backend.</w:t>
       </w:r>
     </w:p>
     <w:p>
@@ -722,23 +672,7 @@
           <w:szCs w:val="24"/>
         </w:rPr>
         <w:tab/>
-        <w:t xml:space="preserve">Desarrollo integrado del </w:t>
-      </w:r>
-      <w:proofErr w:type="spellStart"/>
-      <w:r>
-        <w:rPr>
-          <w:sz w:val="24"/>
-          <w:szCs w:val="24"/>
-        </w:rPr>
-        <w:t>backend</w:t>
-      </w:r>
-      <w:proofErr w:type="spellEnd"/>
-      <w:r>
-        <w:rPr>
-          <w:sz w:val="24"/>
-          <w:szCs w:val="24"/>
-        </w:rPr>
-        <w:t>.</w:t>
+        <w:t>Desarrollo integrado del backend.</w:t>
       </w:r>
     </w:p>
     <w:p>
@@ -895,23 +829,7 @@
           <w:szCs w:val="24"/>
         </w:rPr>
         <w:tab/>
-        <w:t xml:space="preserve">Desarrollo integrado del </w:t>
-      </w:r>
-      <w:proofErr w:type="spellStart"/>
-      <w:r>
-        <w:rPr>
-          <w:sz w:val="24"/>
-          <w:szCs w:val="24"/>
-        </w:rPr>
-        <w:t>backend</w:t>
-      </w:r>
-      <w:proofErr w:type="spellEnd"/>
-      <w:r>
-        <w:rPr>
-          <w:sz w:val="24"/>
-          <w:szCs w:val="24"/>
-        </w:rPr>
-        <w:t>.</w:t>
+        <w:t>Desarrollo integrado del backend.</w:t>
       </w:r>
     </w:p>
     <w:p>
@@ -1097,23 +1015,7 @@
           <w:szCs w:val="24"/>
         </w:rPr>
         <w:tab/>
-        <w:t xml:space="preserve">Desarrollo integrado del </w:t>
-      </w:r>
-      <w:proofErr w:type="spellStart"/>
-      <w:r>
-        <w:rPr>
-          <w:sz w:val="24"/>
-          <w:szCs w:val="24"/>
-        </w:rPr>
-        <w:t>backend</w:t>
-      </w:r>
-      <w:proofErr w:type="spellEnd"/>
-      <w:r>
-        <w:rPr>
-          <w:sz w:val="24"/>
-          <w:szCs w:val="24"/>
-        </w:rPr>
-        <w:t>.</w:t>
+        <w:t>Desarrollo integrado del backend.</w:t>
       </w:r>
     </w:p>
     <w:p>
@@ -1270,23 +1172,7 @@
           <w:szCs w:val="24"/>
         </w:rPr>
         <w:tab/>
-        <w:t xml:space="preserve">Desarrollo integrado del </w:t>
-      </w:r>
-      <w:proofErr w:type="spellStart"/>
-      <w:r>
-        <w:rPr>
-          <w:sz w:val="24"/>
-          <w:szCs w:val="24"/>
-        </w:rPr>
-        <w:t>backend</w:t>
-      </w:r>
-      <w:proofErr w:type="spellEnd"/>
-      <w:r>
-        <w:rPr>
-          <w:sz w:val="24"/>
-          <w:szCs w:val="24"/>
-        </w:rPr>
-        <w:t>.</w:t>
+        <w:t>Desarrollo integrado del backend.</w:t>
       </w:r>
     </w:p>
     <w:p>
@@ -1434,23 +1320,7 @@
           <w:szCs w:val="24"/>
         </w:rPr>
         <w:tab/>
-        <w:t xml:space="preserve">Desarrollo integrado del </w:t>
-      </w:r>
-      <w:proofErr w:type="spellStart"/>
-      <w:r>
-        <w:rPr>
-          <w:sz w:val="24"/>
-          <w:szCs w:val="24"/>
-        </w:rPr>
-        <w:t>backend</w:t>
-      </w:r>
-      <w:proofErr w:type="spellEnd"/>
-      <w:r>
-        <w:rPr>
-          <w:sz w:val="24"/>
-          <w:szCs w:val="24"/>
-        </w:rPr>
-        <w:t>.</w:t>
+        <w:t>Desarrollo integrado del backend.</w:t>
       </w:r>
     </w:p>
     <w:p>
@@ -1630,23 +1500,7 @@
           <w:szCs w:val="24"/>
         </w:rPr>
         <w:tab/>
-        <w:t xml:space="preserve">Desarrollo integrado del </w:t>
-      </w:r>
-      <w:proofErr w:type="spellStart"/>
-      <w:r>
-        <w:rPr>
-          <w:sz w:val="24"/>
-          <w:szCs w:val="24"/>
-        </w:rPr>
-        <w:t>backend</w:t>
-      </w:r>
-      <w:proofErr w:type="spellEnd"/>
-      <w:r>
-        <w:rPr>
-          <w:sz w:val="24"/>
-          <w:szCs w:val="24"/>
-        </w:rPr>
-        <w:t>.</w:t>
+        <w:t>Desarrollo integrado del backend.</w:t>
       </w:r>
     </w:p>
     <w:p>
@@ -1800,23 +1654,7 @@
           <w:szCs w:val="24"/>
         </w:rPr>
         <w:tab/>
-        <w:t xml:space="preserve">Desarrollo integrado del </w:t>
-      </w:r>
-      <w:proofErr w:type="spellStart"/>
-      <w:r>
-        <w:rPr>
-          <w:sz w:val="24"/>
-          <w:szCs w:val="24"/>
-        </w:rPr>
-        <w:t>backend</w:t>
-      </w:r>
-      <w:proofErr w:type="spellEnd"/>
-      <w:r>
-        <w:rPr>
-          <w:sz w:val="24"/>
-          <w:szCs w:val="24"/>
-        </w:rPr>
-        <w:t>.</w:t>
+        <w:t>Desarrollo integrado del backend.</w:t>
       </w:r>
     </w:p>
     <w:p>
@@ -1964,23 +1802,7 @@
           <w:szCs w:val="24"/>
         </w:rPr>
         <w:tab/>
-        <w:t xml:space="preserve">Desarrollo integrado del </w:t>
-      </w:r>
-      <w:proofErr w:type="spellStart"/>
-      <w:r>
-        <w:rPr>
-          <w:sz w:val="24"/>
-          <w:szCs w:val="24"/>
-        </w:rPr>
-        <w:t>backend</w:t>
-      </w:r>
-      <w:proofErr w:type="spellEnd"/>
-      <w:r>
-        <w:rPr>
-          <w:sz w:val="24"/>
-          <w:szCs w:val="24"/>
-        </w:rPr>
-        <w:t>.</w:t>
+        <w:t>Desarrollo integrado del backend.</w:t>
       </w:r>
     </w:p>
     <w:p>
@@ -2150,15 +1972,13 @@
           <w:szCs w:val="24"/>
         </w:rPr>
       </w:pPr>
-      <w:proofErr w:type="gramStart"/>
-      <w:r>
-        <w:rPr>
-          <w:sz w:val="24"/>
-          <w:szCs w:val="24"/>
-        </w:rPr>
-        <w:t>Tareas a realizar</w:t>
-      </w:r>
-      <w:proofErr w:type="gramEnd"/>
+      <w:r>
+        <w:rPr>
+          <w:sz w:val="24"/>
+          <w:szCs w:val="24"/>
+        </w:rPr>
+        <w:t>Tareas para realizar</w:t>
+      </w:r>
       <w:r>
         <w:rPr>
           <w:sz w:val="24"/>
@@ -2189,23 +2009,7 @@
           <w:szCs w:val="24"/>
         </w:rPr>
         <w:tab/>
-        <w:t xml:space="preserve">Desarrollo integrado del </w:t>
-      </w:r>
-      <w:proofErr w:type="spellStart"/>
-      <w:r>
-        <w:rPr>
-          <w:sz w:val="24"/>
-          <w:szCs w:val="24"/>
-        </w:rPr>
-        <w:t>backend</w:t>
-      </w:r>
-      <w:proofErr w:type="spellEnd"/>
-      <w:r>
-        <w:rPr>
-          <w:sz w:val="24"/>
-          <w:szCs w:val="24"/>
-        </w:rPr>
-        <w:t>.</w:t>
+        <w:t>Desarrollo integrado del backend.</w:t>
       </w:r>
     </w:p>
     <w:p>
@@ -2362,23 +2166,7 @@
           <w:szCs w:val="24"/>
         </w:rPr>
         <w:tab/>
-        <w:t xml:space="preserve">Desarrollo integrado del </w:t>
-      </w:r>
-      <w:proofErr w:type="spellStart"/>
-      <w:r>
-        <w:rPr>
-          <w:sz w:val="24"/>
-          <w:szCs w:val="24"/>
-        </w:rPr>
-        <w:t>backend</w:t>
-      </w:r>
-      <w:proofErr w:type="spellEnd"/>
-      <w:r>
-        <w:rPr>
-          <w:sz w:val="24"/>
-          <w:szCs w:val="24"/>
-        </w:rPr>
-        <w:t>.</w:t>
+        <w:t>Desarrollo integrado del backend.</w:t>
       </w:r>
     </w:p>
     <w:p>
@@ -2526,23 +2314,7 @@
           <w:szCs w:val="24"/>
         </w:rPr>
         <w:tab/>
-        <w:t xml:space="preserve">Desarrollo integrado del </w:t>
-      </w:r>
-      <w:proofErr w:type="spellStart"/>
-      <w:r>
-        <w:rPr>
-          <w:sz w:val="24"/>
-          <w:szCs w:val="24"/>
-        </w:rPr>
-        <w:t>backend</w:t>
-      </w:r>
-      <w:proofErr w:type="spellEnd"/>
-      <w:r>
-        <w:rPr>
-          <w:sz w:val="24"/>
-          <w:szCs w:val="24"/>
-        </w:rPr>
-        <w:t>.</w:t>
+        <w:t>Desarrollo integrado del backend.</w:t>
       </w:r>
     </w:p>
     <w:p>
@@ -2699,23 +2471,7 @@
           <w:szCs w:val="24"/>
         </w:rPr>
         <w:tab/>
-        <w:t xml:space="preserve">Desarrollo integrado del </w:t>
-      </w:r>
-      <w:proofErr w:type="spellStart"/>
-      <w:r>
-        <w:rPr>
-          <w:sz w:val="24"/>
-          <w:szCs w:val="24"/>
-        </w:rPr>
-        <w:t>backend</w:t>
-      </w:r>
-      <w:proofErr w:type="spellEnd"/>
-      <w:r>
-        <w:rPr>
-          <w:sz w:val="24"/>
-          <w:szCs w:val="24"/>
-        </w:rPr>
-        <w:t>.</w:t>
+        <w:t>Desarrollo integrado del backend.</w:t>
       </w:r>
     </w:p>
     <w:p>
@@ -2879,15 +2635,13 @@
           <w:szCs w:val="24"/>
         </w:rPr>
       </w:pPr>
-      <w:proofErr w:type="gramStart"/>
-      <w:r>
-        <w:rPr>
-          <w:sz w:val="24"/>
-          <w:szCs w:val="24"/>
-        </w:rPr>
-        <w:t>Tareas a realizar</w:t>
-      </w:r>
-      <w:proofErr w:type="gramEnd"/>
+      <w:r>
+        <w:rPr>
+          <w:sz w:val="24"/>
+          <w:szCs w:val="24"/>
+        </w:rPr>
+        <w:t>Tareas para realizar</w:t>
+      </w:r>
       <w:r>
         <w:rPr>
           <w:sz w:val="24"/>
@@ -2918,23 +2672,7 @@
           <w:szCs w:val="24"/>
         </w:rPr>
         <w:tab/>
-        <w:t xml:space="preserve">Desarrollo integrado del </w:t>
-      </w:r>
-      <w:proofErr w:type="spellStart"/>
-      <w:r>
-        <w:rPr>
-          <w:sz w:val="24"/>
-          <w:szCs w:val="24"/>
-        </w:rPr>
-        <w:t>backend</w:t>
-      </w:r>
-      <w:proofErr w:type="spellEnd"/>
-      <w:r>
-        <w:rPr>
-          <w:sz w:val="24"/>
-          <w:szCs w:val="24"/>
-        </w:rPr>
-        <w:t>.</w:t>
+        <w:t>Desarrollo integrado del backend.</w:t>
       </w:r>
     </w:p>
     <w:p>
@@ -3014,21 +2752,12 @@
           <w:szCs w:val="24"/>
         </w:rPr>
       </w:pPr>
-      <w:proofErr w:type="spellStart"/>
-      <w:r>
-        <w:rPr>
-          <w:sz w:val="24"/>
-          <w:szCs w:val="24"/>
-        </w:rPr>
-        <w:t>Wihslist</w:t>
-      </w:r>
-      <w:proofErr w:type="spellEnd"/>
-      <w:r>
-        <w:rPr>
-          <w:sz w:val="24"/>
-          <w:szCs w:val="24"/>
-        </w:rPr>
-        <w:t xml:space="preserve"> (Comprador)</w:t>
+      <w:r>
+        <w:rPr>
+          <w:sz w:val="24"/>
+          <w:szCs w:val="24"/>
+        </w:rPr>
+        <w:t>Wihslist (Comprador)</w:t>
       </w:r>
     </w:p>
     <w:p>
@@ -3070,15 +2799,13 @@
           <w:szCs w:val="24"/>
         </w:rPr>
       </w:pPr>
-      <w:proofErr w:type="gramStart"/>
-      <w:r>
-        <w:rPr>
-          <w:sz w:val="24"/>
-          <w:szCs w:val="24"/>
-        </w:rPr>
-        <w:t>Tareas a realizar</w:t>
-      </w:r>
-      <w:proofErr w:type="gramEnd"/>
+      <w:r>
+        <w:rPr>
+          <w:sz w:val="24"/>
+          <w:szCs w:val="24"/>
+        </w:rPr>
+        <w:t>Tareas para realizar</w:t>
+      </w:r>
       <w:r>
         <w:rPr>
           <w:sz w:val="24"/>
@@ -3109,23 +2836,7 @@
           <w:szCs w:val="24"/>
         </w:rPr>
         <w:tab/>
-        <w:t xml:space="preserve">Desarrollo integrado del </w:t>
-      </w:r>
-      <w:proofErr w:type="spellStart"/>
-      <w:r>
-        <w:rPr>
-          <w:sz w:val="24"/>
-          <w:szCs w:val="24"/>
-        </w:rPr>
-        <w:t>backend</w:t>
-      </w:r>
-      <w:proofErr w:type="spellEnd"/>
-      <w:r>
-        <w:rPr>
-          <w:sz w:val="24"/>
-          <w:szCs w:val="24"/>
-        </w:rPr>
-        <w:t>.</w:t>
+        <w:t>Desarrollo integrado del backend.</w:t>
       </w:r>
     </w:p>
     <w:p>
@@ -3175,23 +2886,7 @@
           <w:szCs w:val="24"/>
         </w:rPr>
         <w:tab/>
-        <w:t xml:space="preserve">Desarrollo de la sección de </w:t>
-      </w:r>
-      <w:proofErr w:type="spellStart"/>
-      <w:r>
-        <w:rPr>
-          <w:sz w:val="24"/>
-          <w:szCs w:val="24"/>
-        </w:rPr>
-        <w:t>wishlist</w:t>
-      </w:r>
-      <w:proofErr w:type="spellEnd"/>
-      <w:r>
-        <w:rPr>
-          <w:sz w:val="24"/>
-          <w:szCs w:val="24"/>
-        </w:rPr>
-        <w:t>.</w:t>
+        <w:t>Desarrollo de la sección de wishlist.</w:t>
       </w:r>
     </w:p>
     <w:p>
@@ -3216,23 +2911,7 @@
           <w:szCs w:val="24"/>
         </w:rPr>
         <w:tab/>
-        <w:t xml:space="preserve">Desarrollo de la actividad agregar a </w:t>
-      </w:r>
-      <w:proofErr w:type="spellStart"/>
-      <w:r>
-        <w:rPr>
-          <w:sz w:val="24"/>
-          <w:szCs w:val="24"/>
-        </w:rPr>
-        <w:t>wishlist</w:t>
-      </w:r>
-      <w:proofErr w:type="spellEnd"/>
-      <w:r>
-        <w:rPr>
-          <w:sz w:val="24"/>
-          <w:szCs w:val="24"/>
-        </w:rPr>
-        <w:t>.</w:t>
+        <w:t>Desarrollo de la actividad agregar a wishlist.</w:t>
       </w:r>
     </w:p>
     <w:p>
@@ -3253,6 +2932,8 @@
           <w:szCs w:val="24"/>
         </w:rPr>
       </w:pPr>
+      <w:bookmarkStart w:id="0" w:name="_GoBack"/>
+      <w:bookmarkEnd w:id="0"/>
     </w:p>
     <w:p>
       <w:pPr>
@@ -3309,15 +2990,13 @@
           <w:szCs w:val="24"/>
         </w:rPr>
       </w:pPr>
-      <w:proofErr w:type="gramStart"/>
-      <w:r>
-        <w:rPr>
-          <w:sz w:val="24"/>
-          <w:szCs w:val="24"/>
-        </w:rPr>
-        <w:t>Tareas a realizar</w:t>
-      </w:r>
-      <w:proofErr w:type="gramEnd"/>
+      <w:r>
+        <w:rPr>
+          <w:sz w:val="24"/>
+          <w:szCs w:val="24"/>
+        </w:rPr>
+        <w:t>Tareas para realizar</w:t>
+      </w:r>
       <w:r>
         <w:rPr>
           <w:sz w:val="24"/>
@@ -3348,23 +3027,7 @@
           <w:szCs w:val="24"/>
         </w:rPr>
         <w:tab/>
-        <w:t xml:space="preserve">Desarrollo integrado del </w:t>
-      </w:r>
-      <w:proofErr w:type="spellStart"/>
-      <w:r>
-        <w:rPr>
-          <w:sz w:val="24"/>
-          <w:szCs w:val="24"/>
-        </w:rPr>
-        <w:t>backend</w:t>
-      </w:r>
-      <w:proofErr w:type="spellEnd"/>
-      <w:r>
-        <w:rPr>
-          <w:sz w:val="24"/>
-          <w:szCs w:val="24"/>
-        </w:rPr>
-        <w:t>.</w:t>
+        <w:t>Desarrollo integrado del backend.</w:t>
       </w:r>
     </w:p>
     <w:p>
@@ -3482,15 +3145,13 @@
           <w:szCs w:val="24"/>
         </w:rPr>
       </w:pPr>
-      <w:proofErr w:type="gramStart"/>
-      <w:r>
-        <w:rPr>
-          <w:sz w:val="24"/>
-          <w:szCs w:val="24"/>
-        </w:rPr>
-        <w:t>Tareas a realizar</w:t>
-      </w:r>
-      <w:proofErr w:type="gramEnd"/>
+      <w:r>
+        <w:rPr>
+          <w:sz w:val="24"/>
+          <w:szCs w:val="24"/>
+        </w:rPr>
+        <w:t>Tareas para realizar</w:t>
+      </w:r>
       <w:r>
         <w:rPr>
           <w:sz w:val="24"/>
@@ -3521,23 +3182,7 @@
           <w:szCs w:val="24"/>
         </w:rPr>
         <w:tab/>
-        <w:t xml:space="preserve">Desarrollo integrado del </w:t>
-      </w:r>
-      <w:proofErr w:type="spellStart"/>
-      <w:r>
-        <w:rPr>
-          <w:sz w:val="24"/>
-          <w:szCs w:val="24"/>
-        </w:rPr>
-        <w:t>backend</w:t>
-      </w:r>
-      <w:proofErr w:type="spellEnd"/>
-      <w:r>
-        <w:rPr>
-          <w:sz w:val="24"/>
-          <w:szCs w:val="24"/>
-        </w:rPr>
-        <w:t>.</w:t>
+        <w:t>Desarrollo integrado del backend.</w:t>
       </w:r>
     </w:p>
     <w:p>

</xml_diff>